<commit_message>
Updating week 9 doc
</commit_message>
<xml_diff>
--- a/Docs/Report W9.docx
+++ b/Docs/Report W9.docx
@@ -93,132 +93,73 @@
       </w:r>
     </w:p>
     <w:p>
-      <w:pPr>
-        <w:rPr>
-          <w:sz w:val="28"/>
-          <w:szCs w:val="28"/>
-        </w:rPr>
-      </w:pPr>
-      <w:r>
-        <w:rPr>
-          <w:sz w:val="28"/>
-          <w:szCs w:val="28"/>
-        </w:rPr>
-        <w:t xml:space="preserve">The following report documents the design process and current design of a </w:t>
-      </w:r>
-      <w:r>
-        <w:rPr>
-          <w:sz w:val="28"/>
-          <w:szCs w:val="28"/>
-        </w:rPr>
-        <w:t>Light Sensor</w:t>
-      </w:r>
-      <w:r>
-        <w:rPr>
-          <w:sz w:val="28"/>
-          <w:szCs w:val="28"/>
-        </w:rPr>
-        <w:t xml:space="preserve"> Discovery board </w:t>
-      </w:r>
-      <w:r>
-        <w:rPr>
-          <w:sz w:val="28"/>
-          <w:szCs w:val="28"/>
-        </w:rPr>
-        <w:t xml:space="preserve"> HAT</w:t>
-      </w:r>
-      <w:r>
-        <w:rPr>
-          <w:sz w:val="28"/>
-          <w:szCs w:val="28"/>
-        </w:rPr>
-        <w:t xml:space="preserve"> intended for use as a quality checker in glass manufacturing, water purification</w:t>
-      </w:r>
-      <w:r>
-        <w:rPr>
-          <w:sz w:val="28"/>
-          <w:szCs w:val="28"/>
-        </w:rPr>
+      <w:r>
+        <w:t>The following report documents the design process and current design of a Light Sensor Discovery board  HAT intended for use as a quality checker in glass manufacturing, water purification</w:t>
+      </w:r>
+      <w:r>
         <w:t>,</w:t>
       </w:r>
       <w:r>
-        <w:rPr>
-          <w:sz w:val="28"/>
-          <w:szCs w:val="28"/>
-        </w:rPr>
         <w:t xml:space="preserve"> and farming processes. Section 2 outlines these use cases in more detail</w:t>
       </w:r>
       <w:r>
-        <w:rPr>
-          <w:sz w:val="28"/>
-          <w:szCs w:val="28"/>
-        </w:rPr>
         <w:t xml:space="preserve"> </w:t>
       </w:r>
       <w:r>
-        <w:rPr>
-          <w:sz w:val="28"/>
-          <w:szCs w:val="28"/>
-        </w:rPr>
         <w:t>along with the block system</w:t>
       </w:r>
       <w:r>
-        <w:rPr>
-          <w:sz w:val="28"/>
-          <w:szCs w:val="28"/>
-        </w:rPr>
         <w:t xml:space="preserve"> </w:t>
       </w:r>
       <w:r>
-        <w:rPr>
-          <w:sz w:val="28"/>
-          <w:szCs w:val="28"/>
-        </w:rPr>
         <w:t xml:space="preserve">designed to meet the basic requirements. The schematic designs for the </w:t>
       </w:r>
       <w:r>
-        <w:rPr>
-          <w:sz w:val="28"/>
-          <w:szCs w:val="28"/>
-        </w:rPr>
         <w:t>sub-modules</w:t>
       </w:r>
       <w:r>
-        <w:rPr>
-          <w:sz w:val="28"/>
-          <w:szCs w:val="28"/>
-        </w:rPr>
-        <w:t xml:space="preserve"> can be found here…..</w:t>
-      </w:r>
-    </w:p>
-    <w:p>
-      <w:pPr>
-        <w:rPr>
-          <w:sz w:val="28"/>
-          <w:szCs w:val="28"/>
-        </w:rPr>
-      </w:pPr>
-      <w:r>
-        <w:rPr>
-          <w:sz w:val="28"/>
-          <w:szCs w:val="28"/>
-        </w:rPr>
+        <w:t xml:space="preserve"> can be found her</w:t>
+      </w:r>
+      <w:r>
+        <w:t xml:space="preserve">e: </w:t>
+      </w:r>
+      <w:hyperlink r:id="rId7" w:history="1">
+        <w:r>
+          <w:rPr>
+            <w:rStyle w:val="Hyperlink"/>
+          </w:rPr>
+          <w:t>https://github.com/murrayinglis/EEE3088-group-09/tree/main/PCB/SCHEMATICS</w:t>
+        </w:r>
+      </w:hyperlink>
+      <w:r>
+        <w:t>.</w:t>
+      </w:r>
+    </w:p>
+    <w:p>
+      <w:r>
         <w:t>Technical specifications outlining the system requirements of the design and the related power consumption details are included in Section 3. An Agile process was followed to refine the project at each stage. Given the design, the device is capable of monitoring light intensity levels and managing the battery-powered system to ensure safety and long use.</w:t>
       </w:r>
     </w:p>
     <w:p>
-      <w:pPr>
-        <w:rPr>
-          <w:sz w:val="28"/>
-          <w:szCs w:val="28"/>
-        </w:rPr>
-      </w:pPr>
-      <w:r>
-        <w:rPr>
-          <w:sz w:val="28"/>
-          <w:szCs w:val="28"/>
-        </w:rPr>
-        <w:t>For further details including licensing, reusing, and deploying; see the GitLab repository .</w:t>
+      <w:r>
+        <w:t>For further details including licensing, reusing, and deploying; see the Git</w:t>
+      </w:r>
+      <w:r>
+        <w:t xml:space="preserve">hub </w:t>
+      </w:r>
+      <w:r>
+        <w:t xml:space="preserve">repository </w:t>
+      </w:r>
+      <w:hyperlink r:id="rId8" w:history="1">
+        <w:r>
+          <w:rPr>
+            <w:rStyle w:val="Hyperlink"/>
+          </w:rPr>
+          <w:t>https://github.com/murrayinglis/EEE3088-group-09/blob/main/LICENSE</w:t>
+        </w:r>
+      </w:hyperlink>
+      <w:r>
+        <w:t>.</w:t>
       </w:r>
     </w:p>
     <w:p/>
@@ -330,7 +271,6 @@
     </w:p>
     <w:p>
       <w:r>
-        <w:lastRenderedPageBreak/>
         <w:t>In a water purification plant, the water can be run through a glass tube with a light on one side and a</w:t>
       </w:r>
       <w:r>
@@ -379,13 +319,11 @@
         </w:numPr>
       </w:pPr>
       <w:r>
+        <w:lastRenderedPageBreak/>
         <w:t>Cost-effective solution.</w:t>
       </w:r>
       <w:r>
-        <w:t xml:space="preserve"> </w:t>
-      </w:r>
-      <w:r>
-        <w:t>The cost of producing 5 of these boards is below USD70.</w:t>
+        <w:t xml:space="preserve"> The cost of producing 5 of these boards is below USD70.</w:t>
       </w:r>
     </w:p>
     <w:p>
@@ -587,6 +525,7 @@
       </w:pPr>
       <w:r>
         <w:rPr>
+          <w:noProof/>
           <w:sz w:val="24"/>
           <w:szCs w:val="24"/>
           <w:u w:val="single"/>
@@ -607,7 +546,7 @@
                     <pic:cNvPicPr/>
                   </pic:nvPicPr>
                   <pic:blipFill>
-                    <a:blip r:embed="rId7"/>
+                    <a:blip r:embed="rId9"/>
                     <a:stretch>
                       <a:fillRect/>
                     </a:stretch>
@@ -640,17 +579,36 @@
     <w:p>
       <w:pPr>
         <w:rPr>
-          <w:sz w:val="28"/>
-          <w:szCs w:val="28"/>
+          <w:sz w:val="24"/>
+          <w:szCs w:val="24"/>
           <w:u w:val="single"/>
         </w:rPr>
       </w:pPr>
-      <w:r>
+    </w:p>
+    <w:p>
+      <w:pPr>
+        <w:rPr>
+          <w:sz w:val="24"/>
+          <w:szCs w:val="24"/>
+          <w:u w:val="single"/>
+        </w:rPr>
+      </w:pPr>
+    </w:p>
+    <w:p>
+      <w:pPr>
         <w:rPr>
           <w:sz w:val="28"/>
           <w:szCs w:val="28"/>
           <w:u w:val="single"/>
         </w:rPr>
+      </w:pPr>
+      <w:r>
+        <w:rPr>
+          <w:sz w:val="28"/>
+          <w:szCs w:val="28"/>
+          <w:u w:val="single"/>
+        </w:rPr>
+        <w:lastRenderedPageBreak/>
         <w:t xml:space="preserve">3 Specifications </w:t>
       </w:r>
     </w:p>
@@ -816,10 +774,7 @@
         </w:numPr>
       </w:pPr>
       <w:r>
-        <w:t>Under voltage protection</w:t>
-      </w:r>
-      <w:r>
-        <w:t xml:space="preserve"> (1V lockout)</w:t>
+        <w:t>Under voltage protection (1V lockout)</w:t>
       </w:r>
     </w:p>
     <w:p>
@@ -855,6 +810,9 @@
         <w:pStyle w:val="Caption"/>
       </w:pPr>
       <w:r>
+        <w:rPr>
+          <w:noProof/>
+        </w:rPr>
         <w:drawing>
           <wp:anchor distT="0" distB="0" distL="114300" distR="114300" simplePos="0" relativeHeight="251658240" behindDoc="0" locked="0" layoutInCell="1" allowOverlap="1" wp14:anchorId="7C507842" wp14:editId="43901473">
             <wp:simplePos x="0" y="0"/>
@@ -879,7 +837,7 @@
                     <pic:cNvPicPr/>
                   </pic:nvPicPr>
                   <pic:blipFill>
-                    <a:blip r:embed="rId8" cstate="print">
+                    <a:blip r:embed="rId10" cstate="print">
                       <a:extLst>
                         <a:ext uri="{28A0092B-C50C-407E-A947-70E740481C1C}">
                           <a14:useLocalDpi xmlns:a14="http://schemas.microsoft.com/office/drawing/2010/main" val="0"/>
@@ -909,21 +867,24 @@
         <w:t xml:space="preserve"> </w:t>
       </w:r>
       <w:r>
-        <w:t xml:space="preserve">Figure </w:t>
-      </w:r>
-      <w:r>
-        <w:t>1</w:t>
-      </w:r>
-      <w:r>
-        <w:t xml:space="preserve">: </w:t>
-      </w:r>
-      <w:r>
-        <w:t>Power</w:t>
-      </w:r>
-      <w:r>
-        <w:t xml:space="preserve"> submodule</w:t>
-      </w:r>
-    </w:p>
+        <w:t>Figure 1: Power submodule</w:t>
+      </w:r>
+      <w:r>
+        <w:t xml:space="preserve"> </w:t>
+      </w:r>
+      <w:hyperlink r:id="rId11" w:history="1">
+        <w:r>
+          <w:rPr>
+            <w:rStyle w:val="Hyperlink"/>
+          </w:rPr>
+          <w:t>https://github.com/murrayinglis/EEE3088-group-09/blob/main/PCB/SCHEMATICS/POWER_MODULE.kicad_sch</w:t>
+        </w:r>
+      </w:hyperlink>
+      <w:r>
+        <w:t>.</w:t>
+      </w:r>
+    </w:p>
+    <w:p/>
     <w:p/>
     <w:p>
       <w:pPr>
@@ -935,12 +896,12 @@
         <w:rPr>
           <w:u w:val="single"/>
         </w:rPr>
+        <w:lastRenderedPageBreak/>
         <w:t>3.2 Microcontroller interfacing submodule</w:t>
       </w:r>
     </w:p>
     <w:p>
       <w:r>
-        <w:lastRenderedPageBreak/>
         <w:t>Micro-usb:</w:t>
       </w:r>
     </w:p>
@@ -1135,22 +1096,17 @@
     </w:p>
     <w:p>
       <w:r>
-        <w:t xml:space="preserve">The team is satisfied with this submodule and believes that it has good design. There are no outstanding issues. </w:t>
-      </w:r>
-    </w:p>
-    <w:p>
-      <w:pPr>
-        <w:keepNext/>
-      </w:pPr>
-      <w:r>
+        <w:rPr>
+          <w:noProof/>
+        </w:rPr>
         <w:drawing>
-          <wp:anchor distT="0" distB="0" distL="114300" distR="114300" simplePos="0" relativeHeight="251661312" behindDoc="0" locked="0" layoutInCell="1" allowOverlap="1" wp14:anchorId="0938328B" wp14:editId="717CAEF7">
+          <wp:anchor distT="0" distB="0" distL="114300" distR="114300" simplePos="0" relativeHeight="251661312" behindDoc="0" locked="0" layoutInCell="1" allowOverlap="1" wp14:anchorId="0938328B" wp14:editId="0084EA00">
             <wp:simplePos x="0" y="0"/>
             <wp:positionH relativeFrom="margin">
               <wp:align>center</wp:align>
             </wp:positionH>
             <wp:positionV relativeFrom="paragraph">
-              <wp:posOffset>70339</wp:posOffset>
+              <wp:posOffset>451438</wp:posOffset>
             </wp:positionV>
             <wp:extent cx="4555462" cy="3141785"/>
             <wp:effectExtent l="0" t="0" r="0" b="1905"/>
@@ -1167,7 +1123,7 @@
                     <pic:cNvPicPr/>
                   </pic:nvPicPr>
                   <pic:blipFill>
-                    <a:blip r:embed="rId9" cstate="print">
+                    <a:blip r:embed="rId12" cstate="print">
                       <a:extLst>
                         <a:ext uri="{28A0092B-C50C-407E-A947-70E740481C1C}">
                           <a14:useLocalDpi xmlns:a14="http://schemas.microsoft.com/office/drawing/2010/main" val="0"/>
@@ -1193,6 +1149,9 @@
           </wp:anchor>
         </w:drawing>
       </w:r>
+      <w:r>
+        <w:t xml:space="preserve">The team is satisfied with this submodule and believes that it has good design. There are no outstanding issues. </w:t>
+      </w:r>
     </w:p>
     <w:p>
       <w:pPr>
@@ -1212,8 +1171,18 @@
       <w:r>
         <w:t>: Microcontroller submodule</w:t>
       </w:r>
-    </w:p>
-    <w:p/>
+      <w:r>
+        <w:t xml:space="preserve"> </w:t>
+      </w:r>
+      <w:hyperlink r:id="rId13" w:history="1">
+        <w:r>
+          <w:rPr>
+            <w:rStyle w:val="Hyperlink"/>
+          </w:rPr>
+          <w:t>https://github.com/murrayinglis/EEE3088-group-09/blob/main/PCB/SCHEMATICS/MICROCONTROLLER.kicad_sch</w:t>
+        </w:r>
+      </w:hyperlink>
+    </w:p>
     <w:p>
       <w:r>
         <w:lastRenderedPageBreak/>
@@ -1222,10 +1191,7 @@
     </w:p>
     <w:p>
       <w:r>
-        <w:t>Digital o</w:t>
-      </w:r>
-      <w:r>
-        <w:t>ptical sensor:</w:t>
+        <w:t>Digital optical sensor:</w:t>
       </w:r>
     </w:p>
     <w:p>
@@ -1402,15 +1368,143 @@
     </w:p>
     <w:p>
       <w:r>
-        <w:t xml:space="preserve">The team is satisfied with this submodule and believes that it has good design. There are no outstanding issues. </w:t>
-      </w:r>
-    </w:p>
-    <w:p>
-      <w:r>
+        <w:rPr>
+          <w:noProof/>
+        </w:rPr>
+        <mc:AlternateContent>
+          <mc:Choice Requires="wps">
+            <w:drawing>
+              <wp:anchor distT="45720" distB="45720" distL="114300" distR="114300" simplePos="0" relativeHeight="251664384" behindDoc="0" locked="0" layoutInCell="1" allowOverlap="1" wp14:anchorId="7E5F89DD" wp14:editId="668D5138">
+                <wp:simplePos x="0" y="0"/>
+                <wp:positionH relativeFrom="column">
+                  <wp:posOffset>-526499</wp:posOffset>
+                </wp:positionH>
+                <wp:positionV relativeFrom="paragraph">
+                  <wp:posOffset>4020713</wp:posOffset>
+                </wp:positionV>
+                <wp:extent cx="3838575" cy="370205"/>
+                <wp:effectExtent l="0" t="0" r="9525" b="0"/>
+                <wp:wrapSquare wrapText="bothSides"/>
+                <wp:docPr id="217" name="Text Box 2"/>
+                <wp:cNvGraphicFramePr>
+                  <a:graphicFrameLocks xmlns:a="http://schemas.openxmlformats.org/drawingml/2006/main"/>
+                </wp:cNvGraphicFramePr>
+                <a:graphic xmlns:a="http://schemas.openxmlformats.org/drawingml/2006/main">
+                  <a:graphicData uri="http://schemas.microsoft.com/office/word/2010/wordprocessingShape">
+                    <wps:wsp>
+                      <wps:cNvSpPr txBox="1">
+                        <a:spLocks noChangeArrowheads="1"/>
+                      </wps:cNvSpPr>
+                      <wps:spPr bwMode="auto">
+                        <a:xfrm>
+                          <a:off x="0" y="0"/>
+                          <a:ext cx="3838575" cy="370205"/>
+                        </a:xfrm>
+                        <a:prstGeom prst="rect">
+                          <a:avLst/>
+                        </a:prstGeom>
+                        <a:solidFill>
+                          <a:schemeClr val="bg1"/>
+                        </a:solidFill>
+                        <a:ln w="9525">
+                          <a:noFill/>
+                          <a:miter lim="800000"/>
+                          <a:headEnd/>
+                          <a:tailEnd/>
+                        </a:ln>
+                      </wps:spPr>
+                      <wps:txbx>
+                        <w:txbxContent>
+                          <w:p>
+                            <w:pPr>
+                              <w:pStyle w:val="Caption"/>
+                            </w:pPr>
+                            <w:r>
+                              <w:t xml:space="preserve">Figure 3: Sensing submodule </w:t>
+                            </w:r>
+                            <w:hyperlink r:id="rId14" w:history="1">
+                              <w:r>
+                                <w:rPr>
+                                  <w:rStyle w:val="Hyperlink"/>
+                                </w:rPr>
+                                <w:t>https://github.com/murrayinglis/EEE3088-group-09/blob/main/PCB/SCHEMATICS/SENSING.kicad_sch</w:t>
+                              </w:r>
+                            </w:hyperlink>
+                            <w:r>
+                              <w:t>.</w:t>
+                            </w:r>
+                          </w:p>
+                          <w:p/>
+                        </w:txbxContent>
+                      </wps:txbx>
+                      <wps:bodyPr rot="0" vert="horz" wrap="square" lIns="91440" tIns="45720" rIns="91440" bIns="45720" anchor="t" anchorCtr="0">
+                        <a:noAutofit/>
+                      </wps:bodyPr>
+                    </wps:wsp>
+                  </a:graphicData>
+                </a:graphic>
+                <wp14:sizeRelH relativeFrom="margin">
+                  <wp14:pctWidth>0</wp14:pctWidth>
+                </wp14:sizeRelH>
+                <wp14:sizeRelV relativeFrom="margin">
+                  <wp14:pctHeight>0</wp14:pctHeight>
+                </wp14:sizeRelV>
+              </wp:anchor>
+            </w:drawing>
+          </mc:Choice>
+          <mc:Fallback>
+            <w:pict>
+              <v:shapetype w14:anchorId="7E5F89DD" id="_x0000_t202" coordsize="21600,21600" o:spt="202" path="m,l,21600r21600,l21600,xe">
+                <v:stroke joinstyle="miter"/>
+                <v:path gradientshapeok="t" o:connecttype="rect"/>
+              </v:shapetype>
+              <v:shape id="Text Box 2" o:spid="_x0000_s1026" type="#_x0000_t202" style="position:absolute;margin-left:-41.45pt;margin-top:316.6pt;width:302.25pt;height:29.15pt;z-index:251664384;visibility:visible;mso-wrap-style:square;mso-width-percent:0;mso-height-percent:0;mso-wrap-distance-left:9pt;mso-wrap-distance-top:3.6pt;mso-wrap-distance-right:9pt;mso-wrap-distance-bottom:3.6pt;mso-position-horizontal:absolute;mso-position-horizontal-relative:text;mso-position-vertical:absolute;mso-position-vertical-relative:text;mso-width-percent:0;mso-height-percent:0;mso-width-relative:margin;mso-height-relative:margin;v-text-anchor:top" o:gfxdata="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" fillcolor="white [3212]" stroked="f">
+                <v:textbox>
+                  <w:txbxContent>
+                    <w:p>
+                      <w:pPr>
+                        <w:pStyle w:val="Caption"/>
+                      </w:pPr>
+                      <w:r>
+                        <w:t xml:space="preserve">Figure 3: Sensing submodule </w:t>
+                      </w:r>
+                      <w:hyperlink r:id="rId15" w:history="1">
+                        <w:r>
+                          <w:rPr>
+                            <w:rStyle w:val="Hyperlink"/>
+                          </w:rPr>
+                          <w:t>https://github.com/murrayinglis/EEE3088-group-09/blob/main/PCB/SCHEMATICS/SENSING.kicad_sch</w:t>
+                        </w:r>
+                      </w:hyperlink>
+                      <w:r>
+                        <w:t>.</w:t>
+                      </w:r>
+                    </w:p>
+                    <w:p/>
+                  </w:txbxContent>
+                </v:textbox>
+                <w10:wrap type="square"/>
+              </v:shape>
+            </w:pict>
+          </mc:Fallback>
+        </mc:AlternateContent>
+      </w:r>
+      <w:r>
+        <w:rPr>
+          <w:noProof/>
+        </w:rPr>
         <w:drawing>
-          <wp:inline distT="0" distB="0" distL="0" distR="0" wp14:anchorId="35C0FFA1" wp14:editId="3917EAFF">
+          <wp:anchor distT="0" distB="0" distL="114300" distR="114300" simplePos="0" relativeHeight="251662336" behindDoc="0" locked="0" layoutInCell="1" allowOverlap="1" wp14:anchorId="35C0FFA1" wp14:editId="7C85C10C">
+            <wp:simplePos x="0" y="0"/>
+            <wp:positionH relativeFrom="column">
+              <wp:posOffset>-94507</wp:posOffset>
+            </wp:positionH>
+            <wp:positionV relativeFrom="paragraph">
+              <wp:posOffset>431405</wp:posOffset>
+            </wp:positionV>
             <wp:extent cx="5731510" cy="3919220"/>
             <wp:effectExtent l="0" t="0" r="2540" b="5080"/>
+            <wp:wrapTopAndBottom/>
             <wp:docPr id="1791653196" name="Picture 1"/>
             <wp:cNvGraphicFramePr>
               <a:graphicFrameLocks xmlns:a="http://schemas.openxmlformats.org/drawingml/2006/main" noChangeAspect="1"/>
@@ -1423,7 +1517,13 @@
                     <pic:cNvPicPr/>
                   </pic:nvPicPr>
                   <pic:blipFill>
-                    <a:blip r:embed="rId10"/>
+                    <a:blip r:embed="rId16">
+                      <a:extLst>
+                        <a:ext uri="{28A0092B-C50C-407E-A947-70E740481C1C}">
+                          <a14:useLocalDpi xmlns:a14="http://schemas.microsoft.com/office/drawing/2010/main" val="0"/>
+                        </a:ext>
+                      </a:extLst>
+                    </a:blip>
                     <a:stretch>
                       <a:fillRect/>
                     </a:stretch>
@@ -1440,34 +1540,22 @@
                 </pic:pic>
               </a:graphicData>
             </a:graphic>
-          </wp:inline>
+            <wp14:sizeRelH relativeFrom="page">
+              <wp14:pctWidth>0</wp14:pctWidth>
+            </wp14:sizeRelH>
+            <wp14:sizeRelV relativeFrom="page">
+              <wp14:pctHeight>0</wp14:pctHeight>
+            </wp14:sizeRelV>
+          </wp:anchor>
         </w:drawing>
       </w:r>
-    </w:p>
-    <w:p>
-      <w:pPr>
-        <w:pStyle w:val="Caption"/>
-      </w:pPr>
+      <w:r>
+        <w:t>The team is satisfied with this submodule and believes that it has good design. There are no outstanding issues.</w:t>
+      </w:r>
+    </w:p>
+    <w:p>
       <w:r>
         <w:lastRenderedPageBreak/>
-        <w:t xml:space="preserve">Figure </w:t>
-      </w:r>
-      <w:r>
-        <w:t>3</w:t>
-      </w:r>
-      <w:r>
-        <w:t xml:space="preserve">: </w:t>
-      </w:r>
-      <w:r>
-        <w:t>Sensing</w:t>
-      </w:r>
-      <w:r>
-        <w:t xml:space="preserve"> submodule</w:t>
-      </w:r>
-    </w:p>
-    <w:p/>
-    <w:p>
-      <w:r>
         <w:t>4 Power Budget Analysis</w:t>
       </w:r>
     </w:p>
@@ -3696,6 +3784,7 @@
                 <w:b/>
                 <w:bCs/>
               </w:rPr>
+              <w:lastRenderedPageBreak/>
               <w:t>Totals</w:t>
             </w:r>
           </w:p>
@@ -4590,13 +4679,7 @@
     </w:p>
     <w:p>
       <w:r>
-        <w:t xml:space="preserve">The team decided to use the </w:t>
-      </w:r>
-      <w:r>
-        <w:t>LTR-303ALS-01</w:t>
-      </w:r>
-      <w:r>
-        <w:t xml:space="preserve"> for the light sensor because it was one of the cheapest and had a large stock quantity. It also had clear application circuits.</w:t>
+        <w:t>The team decided to use the LTR-303ALS-01 for the light sensor because it was one of the cheapest and had a large stock quantity. It also had clear application circuits.</w:t>
       </w:r>
       <w:r>
         <w:t xml:space="preserve"> </w:t>
@@ -4615,24 +4698,12 @@
     </w:p>
     <w:p>
       <w:r>
-        <w:t xml:space="preserve">The </w:t>
-      </w:r>
-      <w:r>
-        <w:t>AT24C256C</w:t>
-      </w:r>
-      <w:r>
-        <w:t xml:space="preserve"> EEPROM was chosen because it was a basic part and had a large stock quantity. </w:t>
-      </w:r>
-    </w:p>
-    <w:p>
-      <w:r>
-        <w:t xml:space="preserve">The </w:t>
-      </w:r>
-      <w:r>
-        <w:t>CP2102-GMR</w:t>
-      </w:r>
-      <w:r>
-        <w:t xml:space="preserve"> USB to UART converter (FTDI) chip was chosen because it was one of the cheapest USB to UART converters available on JLCPCB and it had a large stock quantity.</w:t>
+        <w:t xml:space="preserve">The AT24C256C EEPROM was chosen because it was a basic part and had a large stock quantity. </w:t>
+      </w:r>
+    </w:p>
+    <w:p>
+      <w:r>
+        <w:t>The CP2102-GMR USB to UART converter (FTDI) chip was chosen because it was one of the cheapest USB to UART converters available on JLCPCB and it had a large stock quantity.</w:t>
       </w:r>
     </w:p>
     <w:p>
@@ -4648,21 +4719,21 @@
     </w:p>
     <w:p>
       <w:r>
+        <w:t xml:space="preserve">A problem that was encountered by the team was that all traces for the PCB were placed on the top layer. This </w:t>
+      </w:r>
+      <w:r>
+        <w:t>led</w:t>
+      </w:r>
+      <w:r>
+        <w:t xml:space="preserve"> to a lack of space and an untidy board layout. Setting the bottom layer to a ground plane simplified this process</w:t>
+      </w:r>
+      <w:r>
+        <w:t>, as well as using vias and tracks on the bottom plane.</w:t>
+      </w:r>
+    </w:p>
+    <w:p>
+      <w:r>
         <w:lastRenderedPageBreak/>
-        <w:t xml:space="preserve">A problem that was encountered by the team was that all traces for the PCB were placed on the top layer. This </w:t>
-      </w:r>
-      <w:r>
-        <w:t>led</w:t>
-      </w:r>
-      <w:r>
-        <w:t xml:space="preserve"> to a lack of space and an untidy board layout. Setting the bottom layer to a ground plane simplified this process</w:t>
-      </w:r>
-      <w:r>
-        <w:t>, as well as using vias and tracks on the bottom plane.</w:t>
-      </w:r>
-    </w:p>
-    <w:p>
-      <w:r>
         <w:t>During the design process, the team decided to include spare components on the HAT for redundancy. Seeing as the budget allowed for this and warning</w:t>
       </w:r>
       <w:r>
@@ -4692,13 +4763,7 @@
     </w:p>
     <w:p>
       <w:r>
-        <w:t>In conclusion, the design requirements stated that a PCB with capabilities to handle and process information for 2 sensors where addressed by designing a HAT with a digital light-sensor (</w:t>
-      </w:r>
-      <w:r>
-        <w:t>LTR-303ALS-01</w:t>
-      </w:r>
-      <w:r>
-        <w:t xml:space="preserve">) and an analogue battery level sensor (voltage divider). </w:t>
+        <w:t xml:space="preserve">In conclusion, the design requirements stated that a PCB with capabilities to handle and process information for 2 sensors where addressed by designing a HAT with a digital light-sensor (LTR-303ALS-01) and an analogue battery level sensor (voltage divider). </w:t>
       </w:r>
       <w:r>
         <w:t xml:space="preserve">These sensors were chosen as they were relatively simple and cost-effective to implement. </w:t>
@@ -7390,6 +7455,7 @@
   <w:style w:type="character" w:default="1" w:styleId="DefaultParagraphFont">
     <w:name w:val="Default Paragraph Font"/>
     <w:uiPriority w:val="1"/>
+    <w:semiHidden/>
     <w:unhideWhenUsed/>
   </w:style>
   <w:style w:type="table" w:default="1" w:styleId="TableNormal">
@@ -7505,6 +7571,29 @@
         <w:insideV w:val="single" w:sz="4" w:space="0" w:color="auto"/>
       </w:tblBorders>
     </w:tblPr>
+  </w:style>
+  <w:style w:type="character" w:styleId="Hyperlink">
+    <w:name w:val="Hyperlink"/>
+    <w:basedOn w:val="DefaultParagraphFont"/>
+    <w:uiPriority w:val="99"/>
+    <w:unhideWhenUsed/>
+    <w:rsid w:val="00DA6931"/>
+    <w:rPr>
+      <w:color w:val="0563C1" w:themeColor="hyperlink"/>
+      <w:u w:val="single"/>
+    </w:rPr>
+  </w:style>
+  <w:style w:type="character" w:styleId="UnresolvedMention">
+    <w:name w:val="Unresolved Mention"/>
+    <w:basedOn w:val="DefaultParagraphFont"/>
+    <w:uiPriority w:val="99"/>
+    <w:semiHidden/>
+    <w:unhideWhenUsed/>
+    <w:rsid w:val="00DA6931"/>
+    <w:rPr>
+      <w:color w:val="605E5C"/>
+      <w:shd w:val="clear" w:color="auto" w:fill="E1DFDD"/>
+    </w:rPr>
   </w:style>
 </w:styles>
 </file>

</xml_diff>

<commit_message>
added some totals and fixed some grammar issure in report
</commit_message>
<xml_diff>
--- a/Docs/Report W9.docx
+++ b/Docs/Report W9.docx
@@ -389,15 +389,7 @@
     </w:p>
     <w:p>
       <w:r>
-        <w:t xml:space="preserve">The following report documents the design process and current design of a Light Sensor Discovery </w:t>
-      </w:r>
-      <w:proofErr w:type="gramStart"/>
-      <w:r>
-        <w:t>board  HAT</w:t>
-      </w:r>
-      <w:proofErr w:type="gramEnd"/>
-      <w:r>
-        <w:t xml:space="preserve"> intended for use as a quality checker in glass manufacturing, water purification</w:t>
+        <w:t>The following report documents the design process and current design of a Light Sensor Discovery board  HAT intended for use as a quality checker in glass manufacturing, water purification</w:t>
       </w:r>
       <w:r>
         <w:t>,</w:t>
@@ -516,11 +508,9 @@
       <w:r>
         <w:t xml:space="preserve"> and be </w:t>
       </w:r>
-      <w:proofErr w:type="spellStart"/>
-      <w:r>
-        <w:t>analyzed</w:t>
-      </w:r>
-      <w:proofErr w:type="spellEnd"/>
+      <w:r>
+        <w:t>analysed</w:t>
+      </w:r>
       <w:r>
         <w:t xml:space="preserve"> for determining the light intensity conditions </w:t>
       </w:r>
@@ -4349,6 +4339,9 @@
             <w:pPr>
               <w:jc w:val="center"/>
             </w:pPr>
+            <w:r>
+              <w:t>0.165</w:t>
+            </w:r>
           </w:p>
         </w:tc>
         <w:tc>
@@ -4371,6 +4364,9 @@
             <w:pPr>
               <w:jc w:val="center"/>
             </w:pPr>
+            <w:r>
+              <w:t>0.726</w:t>
+            </w:r>
           </w:p>
         </w:tc>
       </w:tr>
@@ -5176,6 +5172,9 @@
             <w:pPr>
               <w:jc w:val="center"/>
             </w:pPr>
+            <w:r>
+              <w:t>4.485</w:t>
+            </w:r>
           </w:p>
         </w:tc>
         <w:tc>
@@ -5187,6 +5186,9 @@
             <w:pPr>
               <w:jc w:val="center"/>
             </w:pPr>
+            <w:r>
+              <w:t>9.33</w:t>
+            </w:r>
           </w:p>
         </w:tc>
         <w:tc>
@@ -5198,6 +5200,9 @@
             <w:pPr>
               <w:jc w:val="center"/>
             </w:pPr>
+            <w:r>
+              <w:t>17.026</w:t>
+            </w:r>
           </w:p>
         </w:tc>
       </w:tr>
@@ -5294,7 +5299,13 @@
         <w:t>,</w:t>
       </w:r>
       <w:r>
-        <w:t xml:space="preserve"> the schematic included pin headers for the debugger, however after consultation with the tutor, it was decided that it would be simpler and more effective to just use jumper cables to the debugger on the discovery board.</w:t>
+        <w:t xml:space="preserve"> the schematic included pin headers for the debugger, however after consultation with the</w:t>
+      </w:r>
+      <w:r>
+        <w:t xml:space="preserve"> assigned </w:t>
+      </w:r>
+      <w:r>
+        <w:t>tutor, it was decided that it would be simpler and more effective to just use jumper cables to the debugger on the discovery board.</w:t>
       </w:r>
     </w:p>
     <w:p>

</xml_diff>